<commit_message>
Documentacion con entorno grafico
</commit_message>
<xml_diff>
--- a/Laboratorio 2, parte 1.docx
+++ b/Laboratorio 2, parte 1.docx
@@ -713,6 +713,11 @@
       </w:r>
     </w:p>
     <w:p>
+      <w:pPr>
+        <w:rPr>
+          <w:rStyle w:val="Hipervnculo"/>
+        </w:rPr>
+      </w:pPr>
       <w:hyperlink r:id="rId7" w:history="1">
         <w:r>
           <w:rPr>
@@ -721,6 +726,286 @@
           <w:t>Rodlemus03/lab-2 (github.com)</w:t>
         </w:r>
       </w:hyperlink>
+    </w:p>
+    <w:p>
+      <w:pPr>
+        <w:rPr>
+          <w:rStyle w:val="Hipervnculo"/>
+        </w:rPr>
+      </w:pPr>
+    </w:p>
+    <w:p>
+      <w:pPr>
+        <w:rPr>
+          <w:rStyle w:val="Hipervnculo"/>
+        </w:rPr>
+      </w:pPr>
+    </w:p>
+    <w:p>
+      <w:pPr>
+        <w:rPr>
+          <w:rStyle w:val="Hipervnculo"/>
+        </w:rPr>
+      </w:pPr>
+    </w:p>
+    <w:p>
+      <w:pPr>
+        <w:rPr>
+          <w:rStyle w:val="Hipervnculo"/>
+        </w:rPr>
+      </w:pPr>
+    </w:p>
+    <w:p>
+      <w:pPr>
+        <w:rPr>
+          <w:rStyle w:val="Hipervnculo"/>
+        </w:rPr>
+      </w:pPr>
+    </w:p>
+    <w:p>
+      <w:pPr>
+        <w:rPr>
+          <w:rStyle w:val="Hipervnculo"/>
+        </w:rPr>
+      </w:pPr>
+    </w:p>
+    <w:p>
+      <w:pPr>
+        <w:rPr>
+          <w:rStyle w:val="Hipervnculo"/>
+        </w:rPr>
+      </w:pPr>
+    </w:p>
+    <w:p>
+      <w:pPr>
+        <w:rPr>
+          <w:rStyle w:val="Hipervnculo"/>
+        </w:rPr>
+      </w:pPr>
+    </w:p>
+    <w:p>
+      <w:pPr>
+        <w:rPr>
+          <w:rStyle w:val="Hipervnculo"/>
+        </w:rPr>
+      </w:pPr>
+    </w:p>
+    <w:p>
+      <w:pPr>
+        <w:rPr>
+          <w:rStyle w:val="Hipervnculo"/>
+        </w:rPr>
+      </w:pPr>
+    </w:p>
+    <w:p>
+      <w:pPr>
+        <w:rPr>
+          <w:rStyle w:val="Hipervnculo"/>
+        </w:rPr>
+      </w:pPr>
+    </w:p>
+    <w:p>
+      <w:pPr>
+        <w:pStyle w:val="Ttulo1"/>
+      </w:pPr>
+      <w:r>
+        <w:lastRenderedPageBreak/>
+        <w:t>Parte opcional (GUI)</w:t>
+      </w:r>
+    </w:p>
+    <w:p>
+      <w:r>
+        <w:drawing>
+          <wp:inline distT="0" distB="0" distL="0" distR="0" wp14:anchorId="5C77C66F" wp14:editId="5B1D853D">
+            <wp:extent cx="5342083" cy="2972058"/>
+            <wp:effectExtent l="19050" t="19050" r="11430" b="19050"/>
+            <wp:docPr id="1" name="Imagen 1" descr="Interfaz de usuario gráfica, Texto, Aplicación, Chat o mensaje de texto&#10;&#10;Descripción generada automáticamente"/>
+            <wp:cNvGraphicFramePr>
+              <a:graphicFrameLocks xmlns:a="http://schemas.openxmlformats.org/drawingml/2006/main" noChangeAspect="1"/>
+            </wp:cNvGraphicFramePr>
+            <a:graphic xmlns:a="http://schemas.openxmlformats.org/drawingml/2006/main">
+              <a:graphicData uri="http://schemas.openxmlformats.org/drawingml/2006/picture">
+                <pic:pic xmlns:pic="http://schemas.openxmlformats.org/drawingml/2006/picture">
+                  <pic:nvPicPr>
+                    <pic:cNvPr id="1" name="Imagen 1" descr="Interfaz de usuario gráfica, Texto, Aplicación, Chat o mensaje de texto&#10;&#10;Descripción generada automáticamente"/>
+                    <pic:cNvPicPr/>
+                  </pic:nvPicPr>
+                  <pic:blipFill>
+                    <a:blip r:embed="rId8"/>
+                    <a:stretch>
+                      <a:fillRect/>
+                    </a:stretch>
+                  </pic:blipFill>
+                  <pic:spPr>
+                    <a:xfrm>
+                      <a:off x="0" y="0"/>
+                      <a:ext cx="5342083" cy="2972058"/>
+                    </a:xfrm>
+                    <a:prstGeom prst="rect">
+                      <a:avLst/>
+                    </a:prstGeom>
+                    <a:ln>
+                      <a:solidFill>
+                        <a:schemeClr val="tx1"/>
+                      </a:solidFill>
+                    </a:ln>
+                  </pic:spPr>
+                </pic:pic>
+              </a:graphicData>
+            </a:graphic>
+          </wp:inline>
+        </w:drawing>
+      </w:r>
+    </w:p>
+    <w:p>
+      <w:r>
+        <w:drawing>
+          <wp:anchor distT="0" distB="0" distL="114300" distR="114300" simplePos="0" relativeHeight="251659264" behindDoc="0" locked="0" layoutInCell="1" allowOverlap="1" wp14:anchorId="24780612" wp14:editId="31635607">
+            <wp:simplePos x="1101090" y="4309110"/>
+            <wp:positionH relativeFrom="column">
+              <wp:align>left</wp:align>
+            </wp:positionH>
+            <wp:positionV relativeFrom="paragraph">
+              <wp:align>top</wp:align>
+            </wp:positionV>
+            <wp:extent cx="5357324" cy="2987299"/>
+            <wp:effectExtent l="19050" t="19050" r="15240" b="22860"/>
+            <wp:wrapSquare wrapText="bothSides"/>
+            <wp:docPr id="4" name="Imagen 4" descr="Interfaz de usuario gráfica, Texto, Aplicación, Chat o mensaje de texto&#10;&#10;Descripción generada automáticamente"/>
+            <wp:cNvGraphicFramePr>
+              <a:graphicFrameLocks xmlns:a="http://schemas.openxmlformats.org/drawingml/2006/main" noChangeAspect="1"/>
+            </wp:cNvGraphicFramePr>
+            <a:graphic xmlns:a="http://schemas.openxmlformats.org/drawingml/2006/main">
+              <a:graphicData uri="http://schemas.openxmlformats.org/drawingml/2006/picture">
+                <pic:pic xmlns:pic="http://schemas.openxmlformats.org/drawingml/2006/picture">
+                  <pic:nvPicPr>
+                    <pic:cNvPr id="4" name="Imagen 4" descr="Interfaz de usuario gráfica, Texto, Aplicación, Chat o mensaje de texto&#10;&#10;Descripción generada automáticamente"/>
+                    <pic:cNvPicPr/>
+                  </pic:nvPicPr>
+                  <pic:blipFill>
+                    <a:blip r:embed="rId9">
+                      <a:extLst>
+                        <a:ext uri="{28A0092B-C50C-407E-A947-70E740481C1C}">
+                          <a14:useLocalDpi xmlns:a14="http://schemas.microsoft.com/office/drawing/2010/main" val="0"/>
+                        </a:ext>
+                      </a:extLst>
+                    </a:blip>
+                    <a:stretch>
+                      <a:fillRect/>
+                    </a:stretch>
+                  </pic:blipFill>
+                  <pic:spPr>
+                    <a:xfrm>
+                      <a:off x="0" y="0"/>
+                      <a:ext cx="5357324" cy="2987299"/>
+                    </a:xfrm>
+                    <a:prstGeom prst="rect">
+                      <a:avLst/>
+                    </a:prstGeom>
+                    <a:ln>
+                      <a:solidFill>
+                        <a:schemeClr val="tx1"/>
+                      </a:solidFill>
+                    </a:ln>
+                  </pic:spPr>
+                </pic:pic>
+              </a:graphicData>
+            </a:graphic>
+          </wp:anchor>
+        </w:drawing>
+      </w:r>
+    </w:p>
+    <w:p>
+      <w:r>
+        <w:lastRenderedPageBreak/>
+        <w:drawing>
+          <wp:inline distT="0" distB="0" distL="0" distR="0" wp14:anchorId="35A22C6B" wp14:editId="68A45E88">
+            <wp:extent cx="5372566" cy="3025402"/>
+            <wp:effectExtent l="19050" t="19050" r="19050" b="22860"/>
+            <wp:docPr id="5" name="Imagen 5" descr="Interfaz de usuario gráfica, Texto, Aplicación, Chat o mensaje de texto&#10;&#10;Descripción generada automáticamente"/>
+            <wp:cNvGraphicFramePr>
+              <a:graphicFrameLocks xmlns:a="http://schemas.openxmlformats.org/drawingml/2006/main" noChangeAspect="1"/>
+            </wp:cNvGraphicFramePr>
+            <a:graphic xmlns:a="http://schemas.openxmlformats.org/drawingml/2006/main">
+              <a:graphicData uri="http://schemas.openxmlformats.org/drawingml/2006/picture">
+                <pic:pic xmlns:pic="http://schemas.openxmlformats.org/drawingml/2006/picture">
+                  <pic:nvPicPr>
+                    <pic:cNvPr id="5" name="Imagen 5" descr="Interfaz de usuario gráfica, Texto, Aplicación, Chat o mensaje de texto&#10;&#10;Descripción generada automáticamente"/>
+                    <pic:cNvPicPr/>
+                  </pic:nvPicPr>
+                  <pic:blipFill>
+                    <a:blip r:embed="rId10"/>
+                    <a:stretch>
+                      <a:fillRect/>
+                    </a:stretch>
+                  </pic:blipFill>
+                  <pic:spPr>
+                    <a:xfrm>
+                      <a:off x="0" y="0"/>
+                      <a:ext cx="5372566" cy="3025402"/>
+                    </a:xfrm>
+                    <a:prstGeom prst="rect">
+                      <a:avLst/>
+                    </a:prstGeom>
+                    <a:ln>
+                      <a:solidFill>
+                        <a:schemeClr val="tx1"/>
+                      </a:solidFill>
+                    </a:ln>
+                  </pic:spPr>
+                </pic:pic>
+              </a:graphicData>
+            </a:graphic>
+          </wp:inline>
+        </w:drawing>
+      </w:r>
+    </w:p>
+    <w:p>
+      <w:r>
+        <w:drawing>
+          <wp:inline distT="0" distB="0" distL="0" distR="0" wp14:anchorId="6BEA973B" wp14:editId="3D9FAC31">
+            <wp:extent cx="5349704" cy="2918713"/>
+            <wp:effectExtent l="19050" t="19050" r="22860" b="15240"/>
+            <wp:docPr id="6" name="Imagen 6" descr="Texto&#10;&#10;Descripción generada automáticamente"/>
+            <wp:cNvGraphicFramePr>
+              <a:graphicFrameLocks xmlns:a="http://schemas.openxmlformats.org/drawingml/2006/main" noChangeAspect="1"/>
+            </wp:cNvGraphicFramePr>
+            <a:graphic xmlns:a="http://schemas.openxmlformats.org/drawingml/2006/main">
+              <a:graphicData uri="http://schemas.openxmlformats.org/drawingml/2006/picture">
+                <pic:pic xmlns:pic="http://schemas.openxmlformats.org/drawingml/2006/picture">
+                  <pic:nvPicPr>
+                    <pic:cNvPr id="6" name="Imagen 6" descr="Texto&#10;&#10;Descripción generada automáticamente"/>
+                    <pic:cNvPicPr/>
+                  </pic:nvPicPr>
+                  <pic:blipFill>
+                    <a:blip r:embed="rId11"/>
+                    <a:stretch>
+                      <a:fillRect/>
+                    </a:stretch>
+                  </pic:blipFill>
+                  <pic:spPr>
+                    <a:xfrm>
+                      <a:off x="0" y="0"/>
+                      <a:ext cx="5349704" cy="2918713"/>
+                    </a:xfrm>
+                    <a:prstGeom prst="rect">
+                      <a:avLst/>
+                    </a:prstGeom>
+                    <a:ln>
+                      <a:solidFill>
+                        <a:schemeClr val="tx1"/>
+                      </a:solidFill>
+                    </a:ln>
+                  </pic:spPr>
+                </pic:pic>
+              </a:graphicData>
+            </a:graphic>
+          </wp:inline>
+        </w:drawing>
+      </w:r>
+      <w:r>
+        <w:br w:type="textWrapping" w:clear="all"/>
+      </w:r>
     </w:p>
     <w:p/>
     <w:sectPr>

</xml_diff>